<commit_message>
Update abstract with Bryan Wolf's edits
Signed-off-by: Aaron Browne <aaron0browne@gmail.com>
</commit_message>
<xml_diff>
--- a/abstract.docx
+++ b/abstract.docx
@@ -100,20 +100,34 @@
           <w:sz w:val="24"/>
           <w:szCs w:val="24"/>
         </w:rPr>
-        <w:t>, Jeffrey Pennington, Charles Bailey, PhD</w:t>
-      </w:r>
-    </w:p>
-    <w:p>
-      <w:pPr>
-        <w:spacing w:after="120"/>
+        <w:t xml:space="preserve">, Jeffrey Pennington, Charles Bailey, </w:t>
+      </w:r>
+      <w:r>
         <w:rPr>
           <w:b/>
           <w:sz w:val="24"/>
           <w:szCs w:val="24"/>
         </w:rPr>
-      </w:pPr>
-      <w:bookmarkStart w:id="0" w:name="_GoBack"/>
-      <w:bookmarkEnd w:id="0"/>
+        <w:t xml:space="preserve">MD, </w:t>
+      </w:r>
+      <w:r>
+        <w:rPr>
+          <w:b/>
+          <w:sz w:val="24"/>
+          <w:szCs w:val="24"/>
+        </w:rPr>
+        <w:t>PhD</w:t>
+      </w:r>
+    </w:p>
+    <w:p>
+      <w:pPr>
+        <w:spacing w:after="120"/>
+        <w:rPr>
+          <w:b/>
+          <w:sz w:val="24"/>
+          <w:szCs w:val="24"/>
+        </w:rPr>
+      </w:pPr>
       <w:r>
         <w:rPr>
           <w:b/>
@@ -237,7 +251,19 @@
         <w:rPr>
           <w:i/>
         </w:rPr>
-        <w:t>ctronic medical record</w:t>
+        <w:t xml:space="preserve">ctronic </w:t>
+      </w:r>
+      <w:r>
+        <w:rPr>
+          <w:i/>
+        </w:rPr>
+        <w:t>health</w:t>
+      </w:r>
+      <w:r>
+        <w:rPr>
+          <w:i/>
+        </w:rPr>
+        <w:t xml:space="preserve"> record</w:t>
       </w:r>
       <w:r>
         <w:rPr>
@@ -321,7 +347,13 @@
         <w:t>studies</w:t>
       </w:r>
       <w:r>
-        <w:t xml:space="preserve"> that aggregate and standardize electronic medical records across multiple institutions </w:t>
+        <w:t xml:space="preserve"> that aggregate and standardize electronic </w:t>
+      </w:r>
+      <w:r>
+        <w:t>health</w:t>
+      </w:r>
+      <w:r>
+        <w:t xml:space="preserve"> records across multiple institutions </w:t>
       </w:r>
       <w:r>
         <w:t>have</w:t>
@@ -345,7 +377,10 @@
         <w:t xml:space="preserve">. </w:t>
       </w:r>
       <w:r>
-        <w:t>We at t</w:t>
+        <w:t>The informatics investigators</w:t>
+      </w:r>
+      <w:r>
+        <w:t xml:space="preserve"> at t</w:t>
       </w:r>
       <w:r>
         <w:t>he Pediatric Learning Health System (</w:t>
@@ -556,7 +591,13 @@
         <w:jc w:val="both"/>
       </w:pPr>
       <w:r>
-        <w:t xml:space="preserve">A PEDSNet organization was created on GitHub, and teams within that on a per-site basis to organize permissions. Repositories have been created to meet each of the following needs: </w:t>
+        <w:t xml:space="preserve">A PEDSNet organization was created on GitHub, and teams within that on a per-site basis to organize permissions. Repositories </w:t>
+      </w:r>
+      <w:r>
+        <w:t>were</w:t>
+      </w:r>
+      <w:r>
+        <w:t xml:space="preserve"> created to meet each of the following needs: </w:t>
       </w:r>
       <w:r>
         <w:t>eight for site-specific extraction code, t</w:t>
@@ -684,6 +725,11 @@
       <w:r>
         <w:t xml:space="preserve">In total, </w:t>
       </w:r>
+      <w:r>
+        <w:t xml:space="preserve">as of September 2014, </w:t>
+      </w:r>
+      <w:bookmarkStart w:id="0" w:name="_GoBack"/>
+      <w:bookmarkEnd w:id="0"/>
       <w:r>
         <w:t>the organization has 56 contributors, 259 issues, 415 issue comments, 186 closed issues, 645 commits, and 2,846,432 lines of code</w:t>
       </w:r>
@@ -3799,7 +3845,7 @@
 </file>
 
 <file path=customXml/itemProps1.xml><?xml version="1.0" encoding="utf-8"?>
-<ds:datastoreItem xmlns:ds="http://schemas.openxmlformats.org/officeDocument/2006/customXml" ds:itemID="{7EF60B73-5B84-4A46-AE33-93F156B92BF0}">
+<ds:datastoreItem xmlns:ds="http://schemas.openxmlformats.org/officeDocument/2006/customXml" ds:itemID="{4740822E-483B-CE4A-9117-10037ABF5928}">
   <ds:schemaRefs>
     <ds:schemaRef ds:uri="http://schemas.openxmlformats.org/officeDocument/2006/bibliography"/>
   </ds:schemaRefs>

</xml_diff>

<commit_message>
Update abstract with edits from Jeff and Chris
Rework title and abstract to focus more on collaboration and data
quality. Change PEDSNet to PEDSnet.

Signed-off-by: Aaron Browne <aaron0browne@gmail.com>
</commit_message>
<xml_diff>
--- a/abstract.docx
+++ b/abstract.docx
@@ -17,23 +17,7 @@
           <w:sz w:val="28"/>
           <w:szCs w:val="28"/>
         </w:rPr>
-        <w:t xml:space="preserve">Development of PEDSNet Data Extraction </w:t>
-      </w:r>
-      <w:r>
-        <w:rPr>
-          <w:b/>
-          <w:sz w:val="28"/>
-          <w:szCs w:val="28"/>
-        </w:rPr>
-        <w:t>Code Using</w:t>
-      </w:r>
-      <w:r>
-        <w:rPr>
-          <w:b/>
-          <w:sz w:val="28"/>
-          <w:szCs w:val="28"/>
-        </w:rPr>
-        <w:t xml:space="preserve"> GitHub</w:t>
+        <w:t>Promoting Data Quality in a Clinical Data Research Network Using GitHub</w:t>
       </w:r>
     </w:p>
     <w:p>
@@ -84,7 +68,7 @@
           <w:sz w:val="24"/>
           <w:szCs w:val="24"/>
         </w:rPr>
-        <w:t xml:space="preserve"> </w:t>
+        <w:t>.</w:t>
       </w:r>
       <w:r>
         <w:rPr>
@@ -92,7 +76,7 @@
           <w:sz w:val="24"/>
           <w:szCs w:val="24"/>
         </w:rPr>
-        <w:t>Browne</w:t>
+        <w:t xml:space="preserve"> </w:t>
       </w:r>
       <w:r>
         <w:rPr>
@@ -100,15 +84,16 @@
           <w:sz w:val="24"/>
           <w:szCs w:val="24"/>
         </w:rPr>
-        <w:t xml:space="preserve">, Jeffrey Pennington, Charles Bailey, </w:t>
+        <w:t>Browne</w:t>
       </w:r>
       <w:r>
         <w:rPr>
           <w:b/>
           <w:sz w:val="24"/>
           <w:szCs w:val="24"/>
-        </w:rPr>
-        <w:t xml:space="preserve">MD, </w:t>
+          <w:vertAlign w:val="superscript"/>
+        </w:rPr>
+        <w:t>1</w:t>
       </w:r>
       <w:r>
         <w:rPr>
@@ -116,25 +101,23 @@
           <w:sz w:val="24"/>
           <w:szCs w:val="24"/>
         </w:rPr>
-        <w:t>PhD</w:t>
-      </w:r>
-    </w:p>
-    <w:p>
-      <w:pPr>
-        <w:spacing w:after="120"/>
+        <w:t xml:space="preserve">, Jeffrey </w:t>
+      </w:r>
+      <w:r>
         <w:rPr>
           <w:b/>
           <w:sz w:val="24"/>
           <w:szCs w:val="24"/>
         </w:rPr>
-      </w:pPr>
+        <w:t>W</w:t>
+      </w:r>
       <w:r>
         <w:rPr>
           <w:b/>
           <w:sz w:val="24"/>
           <w:szCs w:val="24"/>
         </w:rPr>
-        <w:t>C</w:t>
+        <w:t>.</w:t>
       </w:r>
       <w:r>
         <w:rPr>
@@ -142,7 +125,7 @@
           <w:sz w:val="24"/>
           <w:szCs w:val="24"/>
         </w:rPr>
-        <w:t>hildren’s Hospital of Philadelphia</w:t>
+        <w:t xml:space="preserve"> </w:t>
       </w:r>
       <w:r>
         <w:rPr>
@@ -150,15 +133,108 @@
           <w:sz w:val="24"/>
           <w:szCs w:val="24"/>
         </w:rPr>
-        <w:t xml:space="preserve">, </w:t>
+        <w:t>Pennington</w:t>
       </w:r>
       <w:r>
         <w:rPr>
           <w:b/>
           <w:sz w:val="24"/>
           <w:szCs w:val="24"/>
-        </w:rPr>
-        <w:t>Philadelphia, PA</w:t>
+          <w:vertAlign w:val="superscript"/>
+        </w:rPr>
+        <w:t>1</w:t>
+      </w:r>
+      <w:r>
+        <w:rPr>
+          <w:b/>
+          <w:sz w:val="24"/>
+          <w:szCs w:val="24"/>
+        </w:rPr>
+        <w:t xml:space="preserve">, </w:t>
+      </w:r>
+      <w:r>
+        <w:rPr>
+          <w:b/>
+          <w:sz w:val="24"/>
+          <w:szCs w:val="24"/>
+        </w:rPr>
+        <w:t xml:space="preserve">L. </w:t>
+      </w:r>
+      <w:r>
+        <w:rPr>
+          <w:b/>
+          <w:sz w:val="24"/>
+          <w:szCs w:val="24"/>
+        </w:rPr>
+        <w:t xml:space="preserve">Charles Bailey, </w:t>
+      </w:r>
+      <w:r>
+        <w:rPr>
+          <w:b/>
+          <w:sz w:val="24"/>
+          <w:szCs w:val="24"/>
+        </w:rPr>
+        <w:t xml:space="preserve">MD, </w:t>
+      </w:r>
+      <w:r>
+        <w:rPr>
+          <w:b/>
+          <w:sz w:val="24"/>
+          <w:szCs w:val="24"/>
+        </w:rPr>
+        <w:t>PhD</w:t>
+      </w:r>
+      <w:r>
+        <w:rPr>
+          <w:b/>
+          <w:sz w:val="24"/>
+          <w:szCs w:val="24"/>
+          <w:vertAlign w:val="superscript"/>
+        </w:rPr>
+        <w:t>2</w:t>
+      </w:r>
+    </w:p>
+    <w:p>
+      <w:pPr>
+        <w:spacing w:after="120"/>
+      </w:pPr>
+      <w:r>
+        <w:rPr>
+          <w:vertAlign w:val="superscript"/>
+        </w:rPr>
+        <w:t>1</w:t>
+      </w:r>
+      <w:r>
+        <w:t xml:space="preserve">Center for Biomedical Informatics, </w:t>
+      </w:r>
+      <w:r>
+        <w:t>C</w:t>
+      </w:r>
+      <w:r>
+        <w:t>hildren’s Hospital of Philadelphia</w:t>
+      </w:r>
+      <w:r>
+        <w:t xml:space="preserve">, </w:t>
+      </w:r>
+      <w:r>
+        <w:t>PA</w:t>
+      </w:r>
+      <w:bookmarkStart w:id="0" w:name="_GoBack"/>
+      <w:bookmarkEnd w:id="0"/>
+      <w:r>
+        <w:t xml:space="preserve">; </w:t>
+      </w:r>
+      <w:r>
+        <w:rPr>
+          <w:vertAlign w:val="superscript"/>
+        </w:rPr>
+        <w:t>2</w:t>
+      </w:r>
+      <w:r>
+        <w:t xml:space="preserve">Department of Pediatrics, Children's Hospital of Philadelphia and Perelman School of Medicine, University of Pennsylvania, Philadelphia, </w:t>
+      </w:r>
+      <w:r>
+        <w:t>PA</w:t>
       </w:r>
     </w:p>
     <w:p>
@@ -175,315 +251,389 @@
     </w:p>
     <w:p>
       <w:pPr>
+        <w:jc w:val="both"/>
+        <w:rPr>
+          <w:b/>
+          <w:iCs/>
+        </w:rPr>
+      </w:pPr>
+      <w:r>
+        <w:rPr>
+          <w:b/>
+          <w:iCs/>
+        </w:rPr>
+        <w:lastRenderedPageBreak/>
+        <w:t>Abstract</w:t>
+      </w:r>
+    </w:p>
+    <w:p>
+      <w:pPr>
         <w:spacing w:after="120"/>
         <w:jc w:val="both"/>
         <w:rPr>
-          <w:b/>
-          <w:iCs/>
-        </w:rPr>
-      </w:pPr>
-      <w:r>
-        <w:rPr>
-          <w:b/>
-          <w:iCs/>
-        </w:rPr>
-        <w:lastRenderedPageBreak/>
-        <w:t>Abstract</w:t>
+          <w:i/>
+        </w:rPr>
+      </w:pPr>
+      <w:r>
+        <w:rPr>
+          <w:i/>
+        </w:rPr>
+        <w:t>The Pediatric Learning Health System (</w:t>
+      </w:r>
+      <w:r>
+        <w:rPr>
+          <w:i/>
+        </w:rPr>
+        <w:t>PEDSnet</w:t>
+      </w:r>
+      <w:r>
+        <w:rPr>
+          <w:i/>
+        </w:rPr>
+        <w:t>)</w:t>
+      </w:r>
+      <w:r>
+        <w:rPr>
+          <w:i/>
+        </w:rPr>
+        <w:t xml:space="preserve">, a multi-institutional pediatric clinical </w:t>
+      </w:r>
+      <w:r>
+        <w:rPr>
+          <w:i/>
+        </w:rPr>
+        <w:t xml:space="preserve">data </w:t>
+      </w:r>
+      <w:r>
+        <w:rPr>
+          <w:i/>
+        </w:rPr>
+        <w:t>research network,</w:t>
+      </w:r>
+      <w:r>
+        <w:rPr>
+          <w:i/>
+        </w:rPr>
+        <w:t xml:space="preserve"> </w:t>
+      </w:r>
+      <w:r>
+        <w:rPr>
+          <w:i/>
+        </w:rPr>
+        <w:t>is standardizing and aggregating</w:t>
+      </w:r>
+      <w:r>
+        <w:rPr>
+          <w:i/>
+        </w:rPr>
+        <w:t xml:space="preserve"> </w:t>
+      </w:r>
+      <w:r>
+        <w:rPr>
+          <w:i/>
+        </w:rPr>
+        <w:t>ele</w:t>
+      </w:r>
+      <w:r>
+        <w:rPr>
+          <w:i/>
+        </w:rPr>
+        <w:t xml:space="preserve">ctronic </w:t>
+      </w:r>
+      <w:r>
+        <w:rPr>
+          <w:i/>
+        </w:rPr>
+        <w:t>health</w:t>
+      </w:r>
+      <w:r>
+        <w:rPr>
+          <w:i/>
+        </w:rPr>
+        <w:t xml:space="preserve"> record</w:t>
+      </w:r>
+      <w:r>
+        <w:rPr>
+          <w:i/>
+        </w:rPr>
+        <w:t>s</w:t>
+      </w:r>
+      <w:r>
+        <w:rPr>
+          <w:i/>
+        </w:rPr>
+        <w:t xml:space="preserve"> </w:t>
+      </w:r>
+      <w:r>
+        <w:rPr>
+          <w:i/>
+        </w:rPr>
+        <w:t>from its</w:t>
+      </w:r>
+      <w:r>
+        <w:rPr>
+          <w:i/>
+        </w:rPr>
+        <w:t xml:space="preserve"> </w:t>
+      </w:r>
+      <w:r>
+        <w:rPr>
+          <w:i/>
+        </w:rPr>
+        <w:t>eight member hospitals</w:t>
+      </w:r>
+      <w:r>
+        <w:rPr>
+          <w:i/>
+        </w:rPr>
+        <w:t xml:space="preserve">. </w:t>
+      </w:r>
+      <w:r>
+        <w:rPr>
+          <w:i/>
+        </w:rPr>
+        <w:t xml:space="preserve">The members of </w:t>
+      </w:r>
+      <w:r>
+        <w:rPr>
+          <w:i/>
+        </w:rPr>
+        <w:t>PEDSnet</w:t>
+      </w:r>
+      <w:r>
+        <w:rPr>
+          <w:i/>
+        </w:rPr>
+        <w:t xml:space="preserve"> are </w:t>
+      </w:r>
+      <w:r>
+        <w:rPr>
+          <w:i/>
+        </w:rPr>
+        <w:t xml:space="preserve">using GitHub to collaboratively </w:t>
+      </w:r>
+      <w:r>
+        <w:rPr>
+          <w:i/>
+        </w:rPr>
+        <w:t>and transparently develop methods</w:t>
+      </w:r>
+      <w:r>
+        <w:rPr>
+          <w:i/>
+        </w:rPr>
+        <w:t xml:space="preserve"> that produce high-</w:t>
+      </w:r>
+      <w:r>
+        <w:rPr>
+          <w:i/>
+        </w:rPr>
+        <w:t>quality</w:t>
+      </w:r>
+      <w:r>
+        <w:rPr>
+          <w:i/>
+        </w:rPr>
+        <w:t xml:space="preserve"> data</w:t>
+      </w:r>
+      <w:r>
+        <w:rPr>
+          <w:i/>
+        </w:rPr>
+        <w:t>.</w:t>
       </w:r>
     </w:p>
     <w:p>
       <w:pPr>
+        <w:jc w:val="both"/>
+        <w:rPr>
+          <w:b/>
+        </w:rPr>
+      </w:pPr>
+      <w:r>
+        <w:rPr>
+          <w:b/>
+        </w:rPr>
+        <w:t>Introduction</w:t>
+      </w:r>
+    </w:p>
+    <w:p>
+      <w:pPr>
         <w:spacing w:after="120"/>
         <w:jc w:val="both"/>
-        <w:rPr>
-          <w:i/>
-        </w:rPr>
-      </w:pPr>
-      <w:r>
-        <w:rPr>
-          <w:i/>
-        </w:rPr>
+      </w:pPr>
+      <w:r>
+        <w:t xml:space="preserve">Research </w:t>
+      </w:r>
+      <w:r>
+        <w:t>studies</w:t>
+      </w:r>
+      <w:r>
+        <w:t xml:space="preserve"> that aggregate and standardize electronic </w:t>
+      </w:r>
+      <w:r>
+        <w:t>health</w:t>
+      </w:r>
+      <w:r>
+        <w:t xml:space="preserve"> records across multiple institutions </w:t>
+      </w:r>
+      <w:r>
+        <w:t>have</w:t>
+      </w:r>
+      <w:r>
+        <w:t xml:space="preserve"> </w:t>
+      </w:r>
+      <w:r>
+        <w:t>great</w:t>
+      </w:r>
+      <w:r>
+        <w:t xml:space="preserve"> potential. However, such </w:t>
+      </w:r>
+      <w:r>
+        <w:t>efforts</w:t>
+      </w:r>
+      <w:r>
+        <w:t xml:space="preserve"> routinely suffer from data quality issues</w:t>
+      </w:r>
+      <w:r>
+        <w:t xml:space="preserve">. </w:t>
+      </w:r>
+      <w:r>
         <w:t xml:space="preserve">The </w:t>
       </w:r>
       <w:r>
-        <w:rPr>
-          <w:i/>
-        </w:rPr>
-        <w:t>Pediatric Learning Health System (</w:t>
-      </w:r>
-      <w:r>
-        <w:rPr>
-          <w:i/>
-        </w:rPr>
-        <w:t>PEDSNet</w:t>
-      </w:r>
-      <w:r>
-        <w:rPr>
-          <w:i/>
-        </w:rPr>
-        <w:t>)</w:t>
-      </w:r>
-      <w:r>
-        <w:rPr>
-          <w:i/>
-        </w:rPr>
+        <w:t xml:space="preserve">Pediatric Learning Health System (PEDSnet) </w:t>
+      </w:r>
+      <w:r>
+        <w:t>informatics investigators</w:t>
+      </w:r>
+      <w:r>
+        <w:t xml:space="preserve"> chose to develop our</w:t>
+      </w:r>
+      <w:r>
+        <w:t xml:space="preserve"> methods </w:t>
+      </w:r>
+      <w:r>
+        <w:t>transparently and in ways that facilitate sharing</w:t>
+      </w:r>
+      <w:r>
+        <w:t xml:space="preserve">. </w:t>
+      </w:r>
+      <w:r>
+        <w:t>The</w:t>
+      </w:r>
+      <w:r>
+        <w:t xml:space="preserve"> GitHub platform</w:t>
+      </w:r>
+      <w:r>
+        <w:t xml:space="preserve"> has allowed </w:t>
+      </w:r>
+      <w:r>
+        <w:t>us</w:t>
+      </w:r>
+      <w:r>
+        <w:t xml:space="preserve"> to collaborate </w:t>
+      </w:r>
+      <w:r>
+        <w:t>rapidly</w:t>
+      </w:r>
+      <w:r>
+        <w:t xml:space="preserve"> and effectively</w:t>
+      </w:r>
+      <w:r>
+        <w:t xml:space="preserve">, addressing many potential data quality problems before they </w:t>
+      </w:r>
+      <w:r>
+        <w:t>became</w:t>
+      </w:r>
+      <w:r>
+        <w:t xml:space="preserve"> embedded</w:t>
+      </w:r>
+      <w:r>
+        <w:t xml:space="preserve"> in </w:t>
+      </w:r>
+      <w:r>
+        <w:t>practice</w:t>
+      </w:r>
+      <w:r>
+        <w:t>.</w:t>
+      </w:r>
+      <w:r>
+        <w:t xml:space="preserve"> We present the structures and collaboration workflow we developed </w:t>
+      </w:r>
+      <w:r>
+        <w:t>as well as metadata showing the extent of our collaboration thus far.</w:t>
+      </w:r>
+      <w:r>
         <w:t xml:space="preserve"> </w:t>
-      </w:r>
-      <w:r>
-        <w:rPr>
-          <w:i/>
-        </w:rPr>
-        <w:t>is in the process of standardizing and aggregating</w:t>
-      </w:r>
-      <w:r>
-        <w:rPr>
-          <w:i/>
-        </w:rPr>
-        <w:t xml:space="preserve"> </w:t>
-      </w:r>
-      <w:r>
-        <w:rPr>
-          <w:i/>
-        </w:rPr>
-        <w:t>ele</w:t>
-      </w:r>
-      <w:r>
-        <w:rPr>
-          <w:i/>
-        </w:rPr>
-        <w:t xml:space="preserve">ctronic </w:t>
-      </w:r>
-      <w:r>
-        <w:rPr>
-          <w:i/>
-        </w:rPr>
-        <w:t>health</w:t>
-      </w:r>
-      <w:r>
-        <w:rPr>
-          <w:i/>
-        </w:rPr>
-        <w:t xml:space="preserve"> record</w:t>
-      </w:r>
-      <w:r>
-        <w:rPr>
-          <w:i/>
-        </w:rPr>
-        <w:t>s</w:t>
-      </w:r>
-      <w:r>
-        <w:rPr>
-          <w:i/>
-        </w:rPr>
-        <w:t xml:space="preserve"> </w:t>
-      </w:r>
-      <w:r>
-        <w:rPr>
-          <w:i/>
-        </w:rPr>
-        <w:t>from its</w:t>
-      </w:r>
-      <w:r>
-        <w:rPr>
-          <w:i/>
-        </w:rPr>
-        <w:t xml:space="preserve"> </w:t>
-      </w:r>
-      <w:r>
-        <w:rPr>
-          <w:i/>
-        </w:rPr>
-        <w:t>eight member hospitals</w:t>
-      </w:r>
-      <w:r>
-        <w:rPr>
-          <w:i/>
-        </w:rPr>
-        <w:t xml:space="preserve">. </w:t>
-      </w:r>
-      <w:r>
-        <w:rPr>
-          <w:i/>
-        </w:rPr>
-        <w:t>The members of PEDSN</w:t>
-      </w:r>
-      <w:r>
-        <w:rPr>
-          <w:i/>
-        </w:rPr>
-        <w:t xml:space="preserve">et are </w:t>
-      </w:r>
-      <w:r>
-        <w:rPr>
-          <w:i/>
-        </w:rPr>
-        <w:t>using GitHub to collaboratively work towards this goal. A structure and workflow have been developed and the system is in active, effective use.</w:t>
       </w:r>
     </w:p>
     <w:p>
       <w:pPr>
+        <w:jc w:val="both"/>
+      </w:pPr>
+      <w:r>
+        <w:rPr>
+          <w:b/>
+        </w:rPr>
+        <w:t>Methods</w:t>
+      </w:r>
+    </w:p>
+    <w:p>
+      <w:pPr>
         <w:spacing w:after="120"/>
         <w:jc w:val="both"/>
-        <w:rPr>
-          <w:b/>
-        </w:rPr>
-      </w:pPr>
-      <w:r>
-        <w:rPr>
-          <w:b/>
-        </w:rPr>
-        <w:t>Introduction and Background</w:t>
+      </w:pPr>
+      <w:r>
+        <w:t>We</w:t>
+      </w:r>
+      <w:r>
+        <w:t xml:space="preserve"> developed a structure and workflow for the conversations, documentation, and code that would be stored on GitHub, including granular access permissions</w:t>
+      </w:r>
+      <w:r>
+        <w:t>, based on best practices from the open source software development community</w:t>
+      </w:r>
+      <w:r>
+        <w:t xml:space="preserve">. The data </w:t>
+      </w:r>
+      <w:r>
+        <w:t xml:space="preserve">we present </w:t>
+      </w:r>
+      <w:r>
+        <w:t xml:space="preserve">were </w:t>
+      </w:r>
+      <w:r>
+        <w:t>collected and analyzed using the GitHub API and small scripts written in Python and R, which are available on GitHub</w:t>
+      </w:r>
+      <w:r>
+        <w:rPr>
+          <w:rStyle w:val="FootnoteReference"/>
+        </w:rPr>
+        <w:footnoteReference w:id="1"/>
+      </w:r>
+      <w:r>
+        <w:t>.</w:t>
       </w:r>
     </w:p>
     <w:p>
       <w:pPr>
-        <w:spacing w:after="120"/>
         <w:jc w:val="both"/>
-      </w:pPr>
-      <w:r>
-        <w:t xml:space="preserve">Research </w:t>
-      </w:r>
-      <w:r>
-        <w:t>studies</w:t>
-      </w:r>
-      <w:r>
-        <w:t xml:space="preserve"> that aggregate and standardize electronic </w:t>
-      </w:r>
-      <w:r>
-        <w:t>health</w:t>
-      </w:r>
-      <w:r>
-        <w:t xml:space="preserve"> records across multiple institutions </w:t>
-      </w:r>
-      <w:r>
-        <w:t>have</w:t>
-      </w:r>
-      <w:r>
-        <w:t xml:space="preserve"> </w:t>
-      </w:r>
-      <w:r>
-        <w:t>great</w:t>
-      </w:r>
-      <w:r>
-        <w:t xml:space="preserve"> potential. However, such </w:t>
-      </w:r>
-      <w:r>
-        <w:t>efforts</w:t>
-      </w:r>
-      <w:r>
-        <w:t xml:space="preserve"> routinely suffer from data quality issues</w:t>
-      </w:r>
-      <w:r>
-        <w:t xml:space="preserve">. </w:t>
-      </w:r>
-      <w:r>
-        <w:t>The informatics investigators</w:t>
-      </w:r>
-      <w:r>
-        <w:t xml:space="preserve"> at t</w:t>
-      </w:r>
-      <w:r>
-        <w:t>he Pediatric Learning Health System (</w:t>
-      </w:r>
-      <w:r>
-        <w:t>PEDSNet</w:t>
-      </w:r>
-      <w:r>
-        <w:t>)</w:t>
-      </w:r>
-      <w:r>
-        <w:t xml:space="preserve"> </w:t>
-      </w:r>
-      <w:r>
-        <w:t>chose to develop our</w:t>
-      </w:r>
-      <w:r>
-        <w:t xml:space="preserve"> methods </w:t>
-      </w:r>
-      <w:r>
-        <w:t>out in the open, from the beginning</w:t>
-      </w:r>
-      <w:r>
-        <w:t xml:space="preserve">. </w:t>
-      </w:r>
-      <w:r>
-        <w:t>The</w:t>
-      </w:r>
-      <w:r>
-        <w:t xml:space="preserve"> GitHub platform</w:t>
-      </w:r>
-      <w:r>
-        <w:t xml:space="preserve"> has allowed </w:t>
-      </w:r>
-      <w:r>
-        <w:t>us</w:t>
-      </w:r>
-      <w:r>
-        <w:t xml:space="preserve"> to collaborate </w:t>
-      </w:r>
-      <w:r>
-        <w:t>rapidly</w:t>
-      </w:r>
-      <w:r>
-        <w:t xml:space="preserve"> and effectively</w:t>
-      </w:r>
-      <w:r>
-        <w:t xml:space="preserve">, addressing many potential data quality problems before they </w:t>
-      </w:r>
-      <w:r>
-        <w:t>became</w:t>
-      </w:r>
-      <w:r>
-        <w:t xml:space="preserve"> embedded</w:t>
-      </w:r>
-      <w:r>
-        <w:t xml:space="preserve"> in </w:t>
-      </w:r>
-      <w:r>
-        <w:t>practice</w:t>
-      </w:r>
-      <w:r>
-        <w:t>.</w:t>
-      </w:r>
-      <w:r>
-        <w:t xml:space="preserve"> We present the structures and collaboration workflow we developed </w:t>
-      </w:r>
-      <w:r>
-        <w:t>as well as metadata showing the extent of our collaboration thus far.</w:t>
-      </w:r>
-      <w:r>
-        <w:t xml:space="preserve"> </w:t>
-      </w:r>
-    </w:p>
-    <w:p>
-      <w:pPr>
-        <w:spacing w:after="120"/>
-        <w:jc w:val="both"/>
-      </w:pPr>
-      <w:r>
         <w:rPr>
           <w:b/>
         </w:rPr>
-        <w:t>Methods</w:t>
-      </w:r>
-    </w:p>
-    <w:p>
-      <w:pPr>
-        <w:spacing w:after="120"/>
-        <w:jc w:val="both"/>
       </w:pPr>
       <w:r>
         <w:rPr>
           <w:noProof/>
         </w:rPr>
         <w:drawing>
-          <wp:anchor distT="0" distB="0" distL="114300" distR="114300" simplePos="0" relativeHeight="251659264" behindDoc="0" locked="0" layoutInCell="1" allowOverlap="1" wp14:anchorId="50EFC1F5" wp14:editId="35DCD0CC">
+          <wp:anchor distT="0" distB="0" distL="114300" distR="114300" simplePos="0" relativeHeight="251659264" behindDoc="0" locked="0" layoutInCell="1" allowOverlap="1" wp14:anchorId="50EFC1F5" wp14:editId="43CF5D1E">
             <wp:simplePos x="0" y="0"/>
             <wp:positionH relativeFrom="column">
               <wp:posOffset>2971800</wp:posOffset>
             </wp:positionH>
             <wp:positionV relativeFrom="paragraph">
-              <wp:posOffset>588010</wp:posOffset>
+              <wp:posOffset>68580</wp:posOffset>
             </wp:positionV>
             <wp:extent cx="2963545" cy="1972945"/>
             <wp:effectExtent l="0" t="0" r="8255" b="8255"/>
@@ -540,49 +690,67 @@
         </w:drawing>
       </w:r>
       <w:r>
-        <w:t>We</w:t>
-      </w:r>
-      <w:r>
-        <w:t xml:space="preserve"> developed a structure and workflow for the conversations, documentation, and code that would be stored on GitHub, including granular access permissions</w:t>
-      </w:r>
-      <w:r>
-        <w:t>, based on best practices from the open source software development community</w:t>
-      </w:r>
-      <w:r>
-        <w:t xml:space="preserve">. The data </w:t>
-      </w:r>
-      <w:r>
-        <w:t xml:space="preserve">we present </w:t>
-      </w:r>
-      <w:r>
-        <w:t xml:space="preserve">were </w:t>
-      </w:r>
-      <w:r>
-        <w:t>collected and analyzed using the GitHub API and small scripts written in Python and R, which are available on GitHub</w:t>
-      </w:r>
-      <w:r>
-        <w:rPr>
-          <w:rStyle w:val="FootnoteReference"/>
-        </w:rPr>
-        <w:footnoteReference w:id="1"/>
-      </w:r>
-      <w:r>
-        <w:t>.</w:t>
+        <w:rPr>
+          <w:b/>
+        </w:rPr>
+        <w:t>Results</w:t>
       </w:r>
     </w:p>
     <w:p>
       <w:pPr>
         <w:spacing w:after="120"/>
         <w:jc w:val="both"/>
-        <w:rPr>
-          <w:b/>
-        </w:rPr>
-      </w:pPr>
-      <w:r>
-        <w:rPr>
-          <w:b/>
-        </w:rPr>
-        <w:t>Results</w:t>
+      </w:pPr>
+      <w:r>
+        <w:t xml:space="preserve">A </w:t>
+      </w:r>
+      <w:r>
+        <w:t>PEDSnet</w:t>
+      </w:r>
+      <w:r>
+        <w:t xml:space="preserve"> organization was created on GitHub, and teams within that on a per-site basis to organize permissions. Repositories </w:t>
+      </w:r>
+      <w:r>
+        <w:t>were</w:t>
+      </w:r>
+      <w:r>
+        <w:t xml:space="preserve"> created to meet each of the following needs: </w:t>
+      </w:r>
+      <w:r>
+        <w:t>eight for site-specific extraction code, t</w:t>
+      </w:r>
+      <w:r>
+        <w:t xml:space="preserve">wo for documentation (data models and </w:t>
+      </w:r>
+      <w:r>
+        <w:t>Data Coordinating C</w:t>
+      </w:r>
+      <w:r>
+        <w:t>enter</w:t>
+      </w:r>
+      <w:r>
+        <w:t xml:space="preserve"> (DCC) planning),</w:t>
+      </w:r>
+      <w:r>
+        <w:t xml:space="preserve"> </w:t>
+      </w:r>
+      <w:r>
+        <w:t>three</w:t>
+      </w:r>
+      <w:r>
+        <w:t xml:space="preserve"> </w:t>
+      </w:r>
+      <w:r>
+        <w:t>for DCC operational code, and one for query code distribution. The workflow we developed starts with any organization member opening an issue</w:t>
+      </w:r>
+      <w:r>
+        <w:t>, progresses through discussion via comments, and finishes with code or documentation changes being committed.</w:t>
+      </w:r>
+      <w:r>
+        <w:t xml:space="preserve"> </w:t>
+      </w:r>
+      <w:r>
+        <w:t>At the discretion of the implementer, the original issue may be closed and one or more implementation issues opened to track the changes.</w:t>
       </w:r>
     </w:p>
     <w:p>
@@ -591,222 +759,177 @@
         <w:jc w:val="both"/>
       </w:pPr>
       <w:r>
-        <w:t xml:space="preserve">A PEDSNet organization was created on GitHub, and teams within that on a per-site basis to organize permissions. Repositories </w:t>
-      </w:r>
-      <w:r>
-        <w:t>were</w:t>
-      </w:r>
-      <w:r>
-        <w:t xml:space="preserve"> created to meet each of the following needs: </w:t>
-      </w:r>
-      <w:r>
-        <w:t>eight for site-specific extraction code, t</w:t>
-      </w:r>
-      <w:r>
-        <w:t xml:space="preserve">wo for documentation (data models and </w:t>
-      </w:r>
-      <w:r>
-        <w:t>Data Coordinating C</w:t>
-      </w:r>
-      <w:r>
-        <w:t>enter</w:t>
-      </w:r>
-      <w:r>
-        <w:t xml:space="preserve"> (DCC) planning),</w:t>
+        <w:t xml:space="preserve">The figure shows the number of </w:t>
+      </w:r>
+      <w:r>
+        <w:t>PEDSnet</w:t>
+      </w:r>
+      <w:r>
+        <w:t xml:space="preserve"> organization</w:t>
       </w:r>
       <w:r>
         <w:t xml:space="preserve"> </w:t>
       </w:r>
       <w:r>
-        <w:t>three</w:t>
+        <w:t xml:space="preserve">contributors, </w:t>
+      </w:r>
+      <w:r>
+        <w:t xml:space="preserve">issues opened, comments on issues, issues closed, </w:t>
+      </w:r>
+      <w:r>
+        <w:t xml:space="preserve">and changes committed (commits) as measured </w:t>
+      </w:r>
+      <w:r>
+        <w:t>on a weekly basis</w:t>
+      </w:r>
+      <w:r>
+        <w:t xml:space="preserve"> (average repository age is 18 weeks)</w:t>
+      </w:r>
+      <w:r>
+        <w:t>.</w:t>
       </w:r>
       <w:r>
         <w:t xml:space="preserve"> </w:t>
       </w:r>
       <w:r>
-        <w:t>for DCC operational code, and one for query code distribution. The workflow we developed starts with any organization member opening an issue</w:t>
-      </w:r>
-      <w:r>
-        <w:t>, progresses through discussion via comments, and finishes with code or documentation changes being committed.</w:t>
+        <w:t>Respectively</w:t>
+      </w:r>
+      <w:r>
+        <w:t xml:space="preserve">, </w:t>
+      </w:r>
+      <w:r>
+        <w:t>the averages and standard deviat</w:t>
+      </w:r>
+      <w:r>
+        <w:t>ions of the</w:t>
       </w:r>
       <w:r>
         <w:t xml:space="preserve"> </w:t>
       </w:r>
       <w:r>
-        <w:t>At the discretion of the implementer, the original issue may be closed and one or more implementation issues opened to track the changes.</w:t>
+        <w:t xml:space="preserve">displayed </w:t>
+      </w:r>
+      <w:r>
+        <w:t xml:space="preserve">variables are </w:t>
+      </w:r>
+      <w:r>
+        <w:t>8.0</w:t>
+      </w:r>
+      <w:r>
+        <w:rPr>
+          <w:rFonts w:eastAsia="ＭＳ ゴシック"/>
+          <w:color w:val="000000"/>
+        </w:rPr>
+        <w:t>±</w:t>
+      </w:r>
+      <w:r>
+        <w:rPr>
+          <w:rFonts w:eastAsia="ＭＳ ゴシック"/>
+          <w:color w:val="000000"/>
+        </w:rPr>
+        <w:t>4.6, 11±</w:t>
+      </w:r>
+      <w:r>
+        <w:t>10, 17</w:t>
+      </w:r>
+      <w:r>
+        <w:rPr>
+          <w:rFonts w:eastAsia="ＭＳ ゴシック"/>
+          <w:color w:val="000000"/>
+        </w:rPr>
+        <w:t>±14, 7.8±6.9, and 21±16.</w:t>
+      </w:r>
+      <w:r>
+        <w:t xml:space="preserve"> </w:t>
+      </w:r>
+      <w:r>
+        <w:t xml:space="preserve">In total, </w:t>
+      </w:r>
+      <w:r>
+        <w:t xml:space="preserve">as of September 2014, </w:t>
+      </w:r>
+      <w:r>
+        <w:t>the organization has 56 contributors, 259 issues, 415 issue comments, 186 closed issues, 645 commits, and 2,846,432 lines of code</w:t>
+      </w:r>
+      <w:r>
+        <w:t xml:space="preserve"> (5,439,682 added and 2,593,250 removed)</w:t>
+      </w:r>
+      <w:r>
+        <w:t xml:space="preserve">. </w:t>
+      </w:r>
+      <w:r>
+        <w:t xml:space="preserve">All correlations </w:t>
+      </w:r>
+      <w:r>
+        <w:t xml:space="preserve">between the displayed variables </w:t>
+      </w:r>
+      <w:r>
+        <w:t xml:space="preserve">were </w:t>
+      </w:r>
+      <w:r>
+        <w:t>high (</w:t>
+      </w:r>
+      <w:r>
+        <w:t>r &gt; 0.68</w:t>
+      </w:r>
+      <w:r>
+        <w:t>)</w:t>
+      </w:r>
+      <w:r>
+        <w:t xml:space="preserve"> except for the correlations </w:t>
+      </w:r>
+      <w:r>
+        <w:t>from</w:t>
+      </w:r>
+      <w:r>
+        <w:t xml:space="preserve"> contributors </w:t>
+      </w:r>
+      <w:r>
+        <w:t>to</w:t>
+      </w:r>
+      <w:r>
+        <w:t xml:space="preserve"> issues opened and </w:t>
+      </w:r>
+      <w:r>
+        <w:t xml:space="preserve">to issues </w:t>
+      </w:r>
+      <w:r>
+        <w:t>closed, where the</w:t>
+      </w:r>
+      <w:r>
+        <w:t xml:space="preserve"> correlations where moderate (r &gt; 0.44).</w:t>
       </w:r>
     </w:p>
     <w:p>
       <w:pPr>
+        <w:jc w:val="both"/>
+        <w:rPr>
+          <w:b/>
+        </w:rPr>
+      </w:pPr>
+      <w:r>
+        <w:rPr>
+          <w:b/>
+        </w:rPr>
+        <w:t>Discussion</w:t>
+      </w:r>
+    </w:p>
+    <w:p>
+      <w:pPr>
         <w:spacing w:after="120"/>
         <w:jc w:val="both"/>
       </w:pPr>
       <w:r>
-        <w:t xml:space="preserve">The figure shows the number of </w:t>
-      </w:r>
-      <w:r>
-        <w:t>PEDSNet organization</w:t>
-      </w:r>
-      <w:r>
-        <w:t xml:space="preserve"> </w:t>
-      </w:r>
-      <w:r>
-        <w:t xml:space="preserve">contributors, </w:t>
-      </w:r>
-      <w:r>
-        <w:t xml:space="preserve">issues opened, comments on issues, issues closed, </w:t>
-      </w:r>
-      <w:r>
-        <w:t xml:space="preserve">and changes committed (commits) as measured </w:t>
-      </w:r>
-      <w:r>
-        <w:t>on a weekly basis</w:t>
-      </w:r>
-      <w:r>
-        <w:t xml:space="preserve"> (average repository age is 18 weeks)</w:t>
-      </w:r>
-      <w:r>
-        <w:t>.</w:t>
-      </w:r>
-      <w:r>
-        <w:t xml:space="preserve"> </w:t>
-      </w:r>
-      <w:r>
-        <w:t>Respectively</w:t>
-      </w:r>
-      <w:r>
-        <w:t xml:space="preserve">, </w:t>
-      </w:r>
-      <w:r>
-        <w:t>the averages and standard deviat</w:t>
-      </w:r>
-      <w:r>
-        <w:t>ions of the</w:t>
-      </w:r>
-      <w:r>
-        <w:t xml:space="preserve"> </w:t>
-      </w:r>
-      <w:r>
-        <w:t xml:space="preserve">displayed </w:t>
-      </w:r>
-      <w:r>
-        <w:t xml:space="preserve">variables are </w:t>
-      </w:r>
-      <w:r>
-        <w:t>8.0</w:t>
-      </w:r>
-      <w:r>
-        <w:rPr>
-          <w:rFonts w:eastAsia="ＭＳ ゴシック"/>
-          <w:color w:val="000000"/>
-        </w:rPr>
-        <w:t>±</w:t>
-      </w:r>
-      <w:r>
-        <w:rPr>
-          <w:rFonts w:eastAsia="ＭＳ ゴシック"/>
-          <w:color w:val="000000"/>
-        </w:rPr>
-        <w:t>4.6, 11±</w:t>
-      </w:r>
-      <w:r>
-        <w:t>10, 17</w:t>
-      </w:r>
-      <w:r>
-        <w:rPr>
-          <w:rFonts w:eastAsia="ＭＳ ゴシック"/>
-          <w:color w:val="000000"/>
-        </w:rPr>
-        <w:t>±14, 7.8±6.9, and 21±16.</w:t>
-      </w:r>
-      <w:r>
-        <w:t xml:space="preserve"> </w:t>
-      </w:r>
-      <w:r>
-        <w:t xml:space="preserve">In total, </w:t>
-      </w:r>
-      <w:r>
-        <w:t xml:space="preserve">as of September 2014, </w:t>
-      </w:r>
-      <w:bookmarkStart w:id="0" w:name="_GoBack"/>
-      <w:bookmarkEnd w:id="0"/>
-      <w:r>
-        <w:t>the organization has 56 contributors, 259 issues, 415 issue comments, 186 closed issues, 645 commits, and 2,846,432 lines of code</w:t>
-      </w:r>
-      <w:r>
-        <w:t xml:space="preserve"> (5,439,682 added and 2,593,250 removed)</w:t>
-      </w:r>
-      <w:r>
-        <w:t xml:space="preserve">. </w:t>
-      </w:r>
-      <w:r>
-        <w:t xml:space="preserve">All correlations </w:t>
-      </w:r>
-      <w:r>
-        <w:t xml:space="preserve">between the displayed variables </w:t>
-      </w:r>
-      <w:r>
-        <w:t xml:space="preserve">were </w:t>
-      </w:r>
-      <w:r>
-        <w:t>high (</w:t>
-      </w:r>
-      <w:r>
-        <w:t>r &gt; 0.68</w:t>
-      </w:r>
-      <w:r>
-        <w:t>)</w:t>
-      </w:r>
-      <w:r>
-        <w:t xml:space="preserve"> except for the correlations </w:t>
-      </w:r>
-      <w:r>
-        <w:t>from</w:t>
-      </w:r>
-      <w:r>
-        <w:t xml:space="preserve"> contributors </w:t>
-      </w:r>
-      <w:r>
-        <w:t>to</w:t>
-      </w:r>
-      <w:r>
-        <w:t xml:space="preserve"> issues opened and </w:t>
-      </w:r>
-      <w:r>
-        <w:t xml:space="preserve">to issues </w:t>
-      </w:r>
-      <w:r>
-        <w:t>closed, where the</w:t>
-      </w:r>
-      <w:r>
-        <w:t xml:space="preserve"> correlations where moderate (r &gt; 0.44).</w:t>
-      </w:r>
-    </w:p>
-    <w:p>
-      <w:pPr>
-        <w:spacing w:after="120"/>
-        <w:jc w:val="both"/>
-        <w:rPr>
-          <w:b/>
-        </w:rPr>
-      </w:pPr>
-      <w:r>
-        <w:rPr>
-          <w:b/>
-        </w:rPr>
-        <w:t>Discussion</w:t>
-      </w:r>
-    </w:p>
-    <w:p>
-      <w:pPr>
-        <w:spacing w:after="120"/>
-        <w:jc w:val="both"/>
-      </w:pPr>
-      <w:r>
         <w:t>GitHub has been highly effective a</w:t>
       </w:r>
       <w:r>
-        <w:t xml:space="preserve">t facilitating collaboration on data extraction code and documentation across the PEDSNet sites. </w:t>
+        <w:t xml:space="preserve">t facilitating collaboration on data extraction code and documentation across the </w:t>
+      </w:r>
+      <w:r>
+        <w:t>PEDSnet</w:t>
+      </w:r>
+      <w:r>
+        <w:t xml:space="preserve"> sites. </w:t>
       </w:r>
       <w:r>
         <w:t>The figure shows generally increasing use, with periodic local maxima and minima aligning with major network deliverables</w:t>
@@ -899,7 +1022,7 @@
   <w:abstractNum w:abstractNumId="0">
     <w:nsid w:val="FFFFFF1D"/>
     <w:multiLevelType w:val="multilevel"/>
-    <w:tmpl w:val="9FE80862"/>
+    <w:tmpl w:val="0ADE5EE2"/>
     <w:lvl w:ilvl="0">
       <w:start w:val="1"/>
       <w:numFmt w:val="bullet"/>
@@ -1475,6 +1598,7 @@
         <w:strike w:val="0"/>
         <w:dstrike w:val="0"/>
         <w:vanish w:val="0"/>
+        <w:color w:val="000000"/>
         <w:sz w:val="16"/>
         <w:szCs w:val="16"/>
         <w:vertAlign w:val="superscript"/>
@@ -1486,11 +1610,6 @@
           <w14:prstDash w14:val="solid"/>
           <w14:bevel/>
         </w14:textOutline>
-        <w14:textFill>
-          <w14:solidFill>
-            <w14:srgbClr w14:val="000000"/>
-          </w14:solidFill>
-        </w14:textFill>
       </w:rPr>
     </w:lvl>
     <w:lvl w:ilvl="1" w:tplc="04090019">
@@ -2639,10 +2758,15 @@
   </w:style>
   <w:style w:type="character" w:default="1" w:styleId="DefaultParagraphFont">
     <w:name w:val="Default Paragraph Font"/>
+    <w:uiPriority w:val="1"/>
+    <w:semiHidden/>
+    <w:unhideWhenUsed/>
   </w:style>
   <w:style w:type="table" w:default="1" w:styleId="TableNormal">
     <w:name w:val="Normal Table"/>
+    <w:uiPriority w:val="99"/>
     <w:semiHidden/>
+    <w:unhideWhenUsed/>
     <w:tblPr>
       <w:tblInd w:w="0" w:type="dxa"/>
       <w:tblCellMar>
@@ -2655,7 +2779,9 @@
   </w:style>
   <w:style w:type="numbering" w:default="1" w:styleId="NoList">
     <w:name w:val="No List"/>
+    <w:uiPriority w:val="99"/>
     <w:semiHidden/>
+    <w:unhideWhenUsed/>
   </w:style>
   <w:style w:type="paragraph" w:customStyle="1" w:styleId="Abstract">
     <w:name w:val="Abstract"/>
@@ -2938,6 +3064,28 @@
     <w:rsid w:val="00FF086C"/>
     <w:rPr>
       <w:vertAlign w:val="superscript"/>
+    </w:rPr>
+  </w:style>
+  <w:style w:type="paragraph" w:styleId="BalloonText">
+    <w:name w:val="Balloon Text"/>
+    <w:basedOn w:val="Normal"/>
+    <w:link w:val="BalloonTextChar"/>
+    <w:rsid w:val="003471F4"/>
+    <w:rPr>
+      <w:rFonts w:ascii="Lucida Grande" w:hAnsi="Lucida Grande" w:cs="Lucida Grande"/>
+      <w:sz w:val="18"/>
+      <w:szCs w:val="18"/>
+    </w:rPr>
+  </w:style>
+  <w:style w:type="character" w:customStyle="1" w:styleId="BalloonTextChar">
+    <w:name w:val="Balloon Text Char"/>
+    <w:basedOn w:val="DefaultParagraphFont"/>
+    <w:link w:val="BalloonText"/>
+    <w:rsid w:val="003471F4"/>
+    <w:rPr>
+      <w:rFonts w:ascii="Lucida Grande" w:hAnsi="Lucida Grande" w:cs="Lucida Grande"/>
+      <w:sz w:val="18"/>
+      <w:szCs w:val="18"/>
     </w:rPr>
   </w:style>
 </w:styles>
@@ -3216,10 +3364,15 @@
   </w:style>
   <w:style w:type="character" w:default="1" w:styleId="DefaultParagraphFont">
     <w:name w:val="Default Paragraph Font"/>
+    <w:uiPriority w:val="1"/>
+    <w:semiHidden/>
+    <w:unhideWhenUsed/>
   </w:style>
   <w:style w:type="table" w:default="1" w:styleId="TableNormal">
     <w:name w:val="Normal Table"/>
+    <w:uiPriority w:val="99"/>
     <w:semiHidden/>
+    <w:unhideWhenUsed/>
     <w:tblPr>
       <w:tblInd w:w="0" w:type="dxa"/>
       <w:tblCellMar>
@@ -3232,7 +3385,9 @@
   </w:style>
   <w:style w:type="numbering" w:default="1" w:styleId="NoList">
     <w:name w:val="No List"/>
+    <w:uiPriority w:val="99"/>
     <w:semiHidden/>
+    <w:unhideWhenUsed/>
   </w:style>
   <w:style w:type="paragraph" w:customStyle="1" w:styleId="Abstract">
     <w:name w:val="Abstract"/>
@@ -3515,6 +3670,28 @@
     <w:rsid w:val="00FF086C"/>
     <w:rPr>
       <w:vertAlign w:val="superscript"/>
+    </w:rPr>
+  </w:style>
+  <w:style w:type="paragraph" w:styleId="BalloonText">
+    <w:name w:val="Balloon Text"/>
+    <w:basedOn w:val="Normal"/>
+    <w:link w:val="BalloonTextChar"/>
+    <w:rsid w:val="003471F4"/>
+    <w:rPr>
+      <w:rFonts w:ascii="Lucida Grande" w:hAnsi="Lucida Grande" w:cs="Lucida Grande"/>
+      <w:sz w:val="18"/>
+      <w:szCs w:val="18"/>
+    </w:rPr>
+  </w:style>
+  <w:style w:type="character" w:customStyle="1" w:styleId="BalloonTextChar">
+    <w:name w:val="Balloon Text Char"/>
+    <w:basedOn w:val="DefaultParagraphFont"/>
+    <w:link w:val="BalloonText"/>
+    <w:rsid w:val="003471F4"/>
+    <w:rPr>
+      <w:rFonts w:ascii="Lucida Grande" w:hAnsi="Lucida Grande" w:cs="Lucida Grande"/>
+      <w:sz w:val="18"/>
+      <w:szCs w:val="18"/>
     </w:rPr>
   </w:style>
 </w:styles>
@@ -3845,7 +4022,7 @@
 </file>
 
 <file path=customXml/itemProps1.xml><?xml version="1.0" encoding="utf-8"?>
-<ds:datastoreItem xmlns:ds="http://schemas.openxmlformats.org/officeDocument/2006/customXml" ds:itemID="{4740822E-483B-CE4A-9117-10037ABF5928}">
+<ds:datastoreItem xmlns:ds="http://schemas.openxmlformats.org/officeDocument/2006/customXml" ds:itemID="{20B88921-1E27-534B-9A86-DA7D8CC3AC2D}">
   <ds:schemaRefs>
     <ds:schemaRef ds:uri="http://schemas.openxmlformats.org/officeDocument/2006/bibliography"/>
   </ds:schemaRefs>

</xml_diff>

<commit_message>
Update abstract with Michael and Charlie's input
Signed-off-by: Aaron Browne <aaron0browne@gmail.com>
</commit_message>
<xml_diff>
--- a/abstract.docx
+++ b/abstract.docx
@@ -219,8 +219,6 @@
       <w:r>
         <w:t>PA</w:t>
       </w:r>
-      <w:bookmarkStart w:id="0" w:name="_GoBack"/>
-      <w:bookmarkEnd w:id="0"/>
       <w:r>
         <w:t xml:space="preserve">; </w:t>
       </w:r>
@@ -475,7 +473,7 @@
         <w:t>health</w:t>
       </w:r>
       <w:r>
-        <w:t xml:space="preserve"> records across multiple institutions </w:t>
+        <w:t xml:space="preserve"> records </w:t>
       </w:r>
       <w:r>
         <w:t>have</w:t>
@@ -559,13 +557,16 @@
         <w:t>.</w:t>
       </w:r>
       <w:r>
-        <w:t xml:space="preserve"> We present the structures and collaboration workflow we developed </w:t>
-      </w:r>
-      <w:r>
-        <w:t>as well as metadata showing the extent of our collaboration thus far.</w:t>
-      </w:r>
-      <w:r>
         <w:t xml:space="preserve"> </w:t>
+      </w:r>
+      <w:r>
+        <w:t>It also increased efficiency by facilitating sharing of code and documentation across teams.</w:t>
+      </w:r>
+      <w:r>
+        <w:t xml:space="preserve"> </w:t>
+      </w:r>
+      <w:r>
+        <w:t>We present the structures and workflow we developed as well as metadata measuring the extent of our collaboration.</w:t>
       </w:r>
     </w:p>
     <w:p>
@@ -585,55 +586,17 @@
         <w:jc w:val="both"/>
       </w:pPr>
       <w:r>
-        <w:t>We</w:t>
-      </w:r>
-      <w:r>
-        <w:t xml:space="preserve"> developed a structure and workflow for the conversations, documentation, and code that would be stored on GitHub, including granular access permissions</w:t>
-      </w:r>
-      <w:r>
-        <w:t>, based on best practices from the open source software development community</w:t>
-      </w:r>
-      <w:r>
-        <w:t xml:space="preserve">. The data </w:t>
-      </w:r>
-      <w:r>
-        <w:t xml:space="preserve">we present </w:t>
-      </w:r>
-      <w:r>
-        <w:t xml:space="preserve">were </w:t>
-      </w:r>
-      <w:r>
-        <w:t>collected and analyzed using the GitHub API and small scripts written in Python and R, which are available on GitHub</w:t>
-      </w:r>
-      <w:r>
-        <w:rPr>
-          <w:rStyle w:val="FootnoteReference"/>
-        </w:rPr>
-        <w:footnoteReference w:id="1"/>
-      </w:r>
-      <w:r>
-        <w:t>.</w:t>
-      </w:r>
-    </w:p>
-    <w:p>
-      <w:pPr>
-        <w:jc w:val="both"/>
-        <w:rPr>
-          <w:b/>
-        </w:rPr>
-      </w:pPr>
-      <w:r>
         <w:rPr>
           <w:noProof/>
         </w:rPr>
         <w:drawing>
-          <wp:anchor distT="0" distB="0" distL="114300" distR="114300" simplePos="0" relativeHeight="251659264" behindDoc="0" locked="0" layoutInCell="1" allowOverlap="1" wp14:anchorId="50EFC1F5" wp14:editId="43CF5D1E">
+          <wp:anchor distT="0" distB="0" distL="114300" distR="114300" simplePos="0" relativeHeight="251659264" behindDoc="0" locked="0" layoutInCell="1" allowOverlap="1" wp14:anchorId="50EFC1F5" wp14:editId="35DDA119">
             <wp:simplePos x="0" y="0"/>
             <wp:positionH relativeFrom="column">
               <wp:posOffset>2971800</wp:posOffset>
             </wp:positionH>
             <wp:positionV relativeFrom="paragraph">
-              <wp:posOffset>68580</wp:posOffset>
+              <wp:posOffset>585470</wp:posOffset>
             </wp:positionV>
             <wp:extent cx="2963545" cy="1972945"/>
             <wp:effectExtent l="0" t="0" r="8255" b="8255"/>
@@ -690,14 +653,52 @@
         </w:drawing>
       </w:r>
       <w:r>
-        <w:rPr>
-          <w:b/>
-        </w:rPr>
-        <w:t>Results</w:t>
+        <w:t>We</w:t>
+      </w:r>
+      <w:r>
+        <w:t xml:space="preserve"> developed a structure and workflow for the conversations, documentation, and code that would be stored on GitHub, including granular access permissions</w:t>
+      </w:r>
+      <w:r>
+        <w:t>, based on best practices from the open source software development community</w:t>
+      </w:r>
+      <w:r>
+        <w:t xml:space="preserve">. The data </w:t>
+      </w:r>
+      <w:r>
+        <w:t xml:space="preserve">we present </w:t>
+      </w:r>
+      <w:r>
+        <w:t xml:space="preserve">were </w:t>
+      </w:r>
+      <w:r>
+        <w:t>collected and analyzed using the GitHub API and small scripts written in Python and R, which are available on GitHub</w:t>
+      </w:r>
+      <w:r>
+        <w:rPr>
+          <w:rStyle w:val="FootnoteReference"/>
+        </w:rPr>
+        <w:footnoteReference w:id="1"/>
+      </w:r>
+      <w:r>
+        <w:t>.</w:t>
       </w:r>
     </w:p>
     <w:p>
       <w:pPr>
+        <w:jc w:val="both"/>
+        <w:rPr>
+          <w:b/>
+        </w:rPr>
+      </w:pPr>
+      <w:r>
+        <w:rPr>
+          <w:b/>
+        </w:rPr>
+        <w:t>Results</w:t>
+      </w:r>
+    </w:p>
+    <w:p>
+      <w:pPr>
         <w:spacing w:after="120"/>
         <w:jc w:val="both"/>
       </w:pPr>
@@ -747,10 +748,7 @@
         <w:t>, progresses through discussion via comments, and finishes with code or documentation changes being committed.</w:t>
       </w:r>
       <w:r>
-        <w:t xml:space="preserve"> </w:t>
-      </w:r>
-      <w:r>
-        <w:t>At the discretion of the implementer, the original issue may be closed and one or more implementation issues opened to track the changes.</w:t>
+        <w:t xml:space="preserve"> Custom issue labels, separate implementation issues, and implementation branches were all used as needed.</w:t>
       </w:r>
     </w:p>
     <w:p>
@@ -849,10 +847,10 @@
         <w:t xml:space="preserve">as of September 2014, </w:t>
       </w:r>
       <w:r>
-        <w:t>the organization has 56 contributors, 259 issues, 415 issue comments, 186 closed issues, 645 commits, and 2,846,432 lines of code</w:t>
-      </w:r>
-      <w:r>
-        <w:t xml:space="preserve"> (5,439,682 added and 2,593,250 removed)</w:t>
+        <w:t>the organization has 56 contributors, 259 issues, 415 issue comments, 186 closed iss</w:t>
+      </w:r>
+      <w:r>
+        <w:t>ues and 645 commits</w:t>
       </w:r>
       <w:r>
         <w:t xml:space="preserve">. </w:t>
@@ -898,6 +896,42 @@
       </w:r>
       <w:r>
         <w:t xml:space="preserve"> correlations where moderate (r &gt; 0.44).</w:t>
+      </w:r>
+      <w:r>
+        <w:t xml:space="preserve"> Lines of code added and removed are not shown because these values were skewed by the inclusion of proprietary XML-based-format </w:t>
+      </w:r>
+      <w:r>
+        <w:t xml:space="preserve">files (such as </w:t>
+      </w:r>
+      <w:proofErr w:type="spellStart"/>
+      <w:r>
+        <w:t>docx</w:t>
+      </w:r>
+      <w:proofErr w:type="spellEnd"/>
+      <w:r>
+        <w:t xml:space="preserve">, </w:t>
+      </w:r>
+      <w:proofErr w:type="spellStart"/>
+      <w:r>
+        <w:t>dtsx</w:t>
+      </w:r>
+      <w:proofErr w:type="spellEnd"/>
+      <w:r>
+        <w:t xml:space="preserve">, </w:t>
+      </w:r>
+      <w:proofErr w:type="spellStart"/>
+      <w:r>
+        <w:t>etc</w:t>
+      </w:r>
+      <w:proofErr w:type="spellEnd"/>
+      <w:r>
+        <w:t xml:space="preserve">), which have many lines of </w:t>
+      </w:r>
+      <w:r>
+        <w:t>formatting</w:t>
+      </w:r>
+      <w:r>
+        <w:t xml:space="preserve"> “code”.</w:t>
       </w:r>
     </w:p>
     <w:p>
@@ -941,7 +975,15 @@
         <w:t xml:space="preserve">. </w:t>
       </w:r>
       <w:r>
-        <w:t>The high correlations between the variables shows that our workflow has been functioning as intended, with issues driving conversations and code changes, although observation over a longer time period is needed. Generally, the amount and ease of collaboration through GitHub has been impressive and we look forward to its continued use.</w:t>
+        <w:t xml:space="preserve">The high correlations between the variables shows that our workflow has been functioning as intended, with issues driving conversations and code changes, although observation over a longer time period is needed. </w:t>
+      </w:r>
+      <w:r>
+        <w:t>The</w:t>
+      </w:r>
+      <w:bookmarkStart w:id="0" w:name="_GoBack"/>
+      <w:bookmarkEnd w:id="0"/>
+      <w:r>
+        <w:t xml:space="preserve"> amount and ease of collaboration through GitHub has been impressive and we look forward to its continued use.</w:t>
       </w:r>
     </w:p>
     <w:sectPr>
@@ -1022,7 +1064,7 @@
   <w:abstractNum w:abstractNumId="0">
     <w:nsid w:val="FFFFFF1D"/>
     <w:multiLevelType w:val="multilevel"/>
-    <w:tmpl w:val="0ADE5EE2"/>
+    <w:tmpl w:val="98C41516"/>
     <w:lvl w:ilvl="0">
       <w:start w:val="1"/>
       <w:numFmt w:val="bullet"/>
@@ -4022,7 +4064,7 @@
 </file>
 
 <file path=customXml/itemProps1.xml><?xml version="1.0" encoding="utf-8"?>
-<ds:datastoreItem xmlns:ds="http://schemas.openxmlformats.org/officeDocument/2006/customXml" ds:itemID="{20B88921-1E27-534B-9A86-DA7D8CC3AC2D}">
+<ds:datastoreItem xmlns:ds="http://schemas.openxmlformats.org/officeDocument/2006/customXml" ds:itemID="{E13DEA24-4BB8-1C4C-97CB-286B71EDA619}">
   <ds:schemaRefs>
     <ds:schemaRef ds:uri="http://schemas.openxmlformats.org/officeDocument/2006/bibliography"/>
   </ds:schemaRefs>

</xml_diff>